<commit_message>
updated sort order and essay
</commit_message>
<xml_diff>
--- a/NV-ProjectEssay.docx
+++ b/NV-ProjectEssay.docx
@@ -400,13 +400,34 @@
         <w:t xml:space="preserve">over the year 2022 with each bar providing monthly expenses </w:t>
       </w:r>
       <w:r>
+        <w:t xml:space="preserve">highlighting the month with the highest expense incurred in </w:t>
+      </w:r>
+      <w:r>
+        <w:rPr>
+          <w:color w:val="FF0000"/>
+        </w:rPr>
+        <w:t xml:space="preserve">red </w:t>
+      </w:r>
+      <w:r>
         <w:t>and afterward</w:t>
       </w:r>
       <w:r>
         <w:t>,</w:t>
       </w:r>
       <w:r>
-        <w:t xml:space="preserve"> the following page gives references to make a financial plan. The Scenes are </w:t>
+        <w:t xml:space="preserve"> the following page gives references to make a </w:t>
+      </w:r>
+      <w:r>
+        <w:t>budgeting</w:t>
+      </w:r>
+      <w:r>
+        <w:t xml:space="preserve"> plan</w:t>
+      </w:r>
+      <w:r>
+        <w:t xml:space="preserve"> and highlights each category with a different color</w:t>
+      </w:r>
+      <w:r>
+        <w:t xml:space="preserve">. The Scenes are </w:t>
       </w:r>
       <w:r>
         <w:t>sequenced</w:t>
@@ -418,7 +439,25 @@
         <w:t>reader</w:t>
       </w:r>
       <w:r>
-        <w:t xml:space="preserve"> can peruse the story while remaining on the way as wanted by the writer, before at last allowing the client to investigate more information all alone.</w:t>
+        <w:t xml:space="preserve"> can </w:t>
+      </w:r>
+      <w:r>
+        <w:t>follow</w:t>
+      </w:r>
+      <w:r>
+        <w:t xml:space="preserve"> the story while remaining on the way as wanted by the writer, before at last allowing the </w:t>
+      </w:r>
+      <w:r>
+        <w:t xml:space="preserve">reader </w:t>
+      </w:r>
+      <w:r>
+        <w:t xml:space="preserve">to investigate more information </w:t>
+      </w:r>
+      <w:r>
+        <w:t xml:space="preserve">on monthly expenses </w:t>
+      </w:r>
+      <w:r>
+        <w:t>all alone.</w:t>
       </w:r>
     </w:p>
     <w:p>
@@ -488,7 +527,13 @@
         <w:t xml:space="preserve">a second annotation rendered using the d3-annotation library providing </w:t>
       </w:r>
       <w:r>
-        <w:t xml:space="preserve">accompanying text message, which helps the reader understand the correlation between </w:t>
+        <w:t>accompanying text message</w:t>
+      </w:r>
+      <w:r>
+        <w:t xml:space="preserve"> an arrow pointing to the average line</w:t>
+      </w:r>
+      <w:r>
+        <w:t xml:space="preserve">, which helps the reader understand the correlation between </w:t>
       </w:r>
       <w:r>
         <w:t xml:space="preserve">different </w:t>
@@ -504,6 +549,9 @@
       </w:r>
       <w:r>
         <w:t xml:space="preserve"> the average expenses.</w:t>
+      </w:r>
+      <w:r>
+        <w:t xml:space="preserve"> This has been kept consistent across the scenes.</w:t>
       </w:r>
     </w:p>
     <w:p>
@@ -555,13 +603,29 @@
         <w:t xml:space="preserve">a </w:t>
       </w:r>
       <w:r>
-        <w:t xml:space="preserve">curious reader to explore the expense in detail by month. </w:t>
-      </w:r>
-      <w:r>
-        <w:t>The reader should select the appropriate month from the drop-down menu to view the details</w:t>
-      </w:r>
-      <w:r>
-        <w:t>.</w:t>
+        <w:t xml:space="preserve">curious reader to explore the expense in detail by </w:t>
+      </w:r>
+      <w:r>
+        <w:t xml:space="preserve">each </w:t>
+      </w:r>
+      <w:r>
+        <w:rPr>
+          <w:b/>
+          <w:bCs/>
+        </w:rPr>
+        <w:t>month</w:t>
+      </w:r>
+      <w:r>
+        <w:t xml:space="preserve">. </w:t>
+      </w:r>
+      <w:r>
+        <w:t>The reader should select the appropriate month from the drop-down menu to view the detail</w:t>
+      </w:r>
+      <w:r>
+        <w:t>ed expense by category of the selected month.</w:t>
+      </w:r>
+      <w:r>
+        <w:t xml:space="preserve"> Also the parameters such as expense control the bar graph layout and set the state of the visualization for each bar graph.</w:t>
       </w:r>
     </w:p>
     <w:p>
@@ -592,6 +656,7 @@
           <w:i/>
           <w:iCs/>
         </w:rPr>
+        <w:lastRenderedPageBreak/>
         <w:t xml:space="preserve">Triggers: </w:t>
       </w:r>
       <w:r>
@@ -776,7 +841,7 @@
         <v:path o:extrusionok="f" gradientshapeok="t" o:connecttype="rect"/>
         <o:lock v:ext="edit" aspectratio="t"/>
       </v:shapetype>
-      <v:shape id="_x0000_i1037" type="#_x0000_t75" style="width:11.35pt;height:11.35pt" o:bullet="t">
+      <v:shape id="_x0000_i1052" type="#_x0000_t75" style="width:11.35pt;height:11.35pt" o:bullet="t">
         <v:imagedata r:id="rId1" o:title="msoAB62"/>
       </v:shape>
     </w:pict>

</xml_diff>